<commit_message>
Adicionei filtro nos processos do advogado
</commit_message>
<xml_diff>
--- a/Classes.docx
+++ b/Classes.docx
@@ -15,9 +15,11 @@
           <w:numId w:val="1"/>
         </w:numPr>
       </w:pPr>
+      <w:proofErr w:type="spellStart"/>
       <w:r>
         <w:t>Usuario</w:t>
       </w:r>
+      <w:proofErr w:type="spellEnd"/>
     </w:p>
     <w:p>
       <w:pPr>
@@ -75,21 +77,25 @@
           <w:numId w:val="1"/>
         </w:numPr>
       </w:pPr>
+      <w:proofErr w:type="spellStart"/>
       <w:r>
         <w:t>Cpf</w:t>
       </w:r>
-    </w:p>
-    <w:p>
-      <w:pPr>
-        <w:pStyle w:val="PargrafodaLista"/>
-        <w:numPr>
-          <w:ilvl w:val="2"/>
-          <w:numId w:val="1"/>
-        </w:numPr>
-      </w:pPr>
+      <w:proofErr w:type="spellEnd"/>
+    </w:p>
+    <w:p>
+      <w:pPr>
+        <w:pStyle w:val="PargrafodaLista"/>
+        <w:numPr>
+          <w:ilvl w:val="2"/>
+          <w:numId w:val="1"/>
+        </w:numPr>
+      </w:pPr>
+      <w:proofErr w:type="spellStart"/>
       <w:r>
         <w:t>Email</w:t>
       </w:r>
+      <w:proofErr w:type="spellEnd"/>
     </w:p>
     <w:p>
       <w:pPr>
@@ -262,7 +268,21 @@
         </w:numPr>
       </w:pPr>
       <w:r>
-        <w:t>Vencedor (Null, Promovente ou Promivido)</w:t>
+        <w:t>Vencedor (</w:t>
+      </w:r>
+      <w:proofErr w:type="spellStart"/>
+      <w:r>
+        <w:t>Null</w:t>
+      </w:r>
+      <w:proofErr w:type="spellEnd"/>
+      <w:r>
+        <w:t>, Promovente ou Prom</w:t>
+      </w:r>
+      <w:r>
+        <w:t>o</w:t>
+      </w:r>
+      <w:r>
+        <w:t>vido)</w:t>
       </w:r>
     </w:p>
     <w:p>
@@ -285,48 +305,53 @@
           <w:numId w:val="1"/>
         </w:numPr>
       </w:pPr>
+      <w:proofErr w:type="spellStart"/>
       <w:r>
         <w:t>AdvogadoPromovente</w:t>
       </w:r>
-    </w:p>
-    <w:p>
-      <w:pPr>
-        <w:pStyle w:val="PargrafodaLista"/>
-        <w:numPr>
-          <w:ilvl w:val="1"/>
-          <w:numId w:val="1"/>
-        </w:numPr>
-      </w:pPr>
+      <w:proofErr w:type="spellEnd"/>
+    </w:p>
+    <w:p>
+      <w:pPr>
+        <w:pStyle w:val="PargrafodaLista"/>
+        <w:numPr>
+          <w:ilvl w:val="1"/>
+          <w:numId w:val="1"/>
+        </w:numPr>
+      </w:pPr>
+      <w:proofErr w:type="spellStart"/>
       <w:r>
         <w:t>PartePromovente</w:t>
       </w:r>
-    </w:p>
-    <w:p>
-      <w:pPr>
-        <w:pStyle w:val="PargrafodaLista"/>
-        <w:numPr>
-          <w:ilvl w:val="1"/>
-          <w:numId w:val="1"/>
-        </w:numPr>
-      </w:pPr>
-      <w:r>
-        <w:t>Advogado</w:t>
-      </w:r>
-      <w:r>
-        <w:t>Promovido</w:t>
-      </w:r>
-    </w:p>
-    <w:p>
-      <w:pPr>
-        <w:pStyle w:val="PargrafodaLista"/>
-        <w:numPr>
-          <w:ilvl w:val="1"/>
-          <w:numId w:val="1"/>
-        </w:numPr>
-      </w:pPr>
+      <w:proofErr w:type="spellEnd"/>
+    </w:p>
+    <w:p>
+      <w:pPr>
+        <w:pStyle w:val="PargrafodaLista"/>
+        <w:numPr>
+          <w:ilvl w:val="1"/>
+          <w:numId w:val="1"/>
+        </w:numPr>
+      </w:pPr>
+      <w:proofErr w:type="spellStart"/>
+      <w:r>
+        <w:t>AdvogadoPromovido</w:t>
+      </w:r>
+      <w:proofErr w:type="spellEnd"/>
+    </w:p>
+    <w:p>
+      <w:pPr>
+        <w:pStyle w:val="PargrafodaLista"/>
+        <w:numPr>
+          <w:ilvl w:val="1"/>
+          <w:numId w:val="1"/>
+        </w:numPr>
+      </w:pPr>
+      <w:proofErr w:type="spellStart"/>
       <w:r>
         <w:t>PartePromovida</w:t>
       </w:r>
+      <w:proofErr w:type="spellEnd"/>
     </w:p>
     <w:p>
       <w:pPr>
@@ -396,24 +421,28 @@
           <w:numId w:val="1"/>
         </w:numPr>
       </w:pPr>
+      <w:proofErr w:type="spellStart"/>
       <w:r>
         <w:t>Descricao</w:t>
       </w:r>
-    </w:p>
-    <w:p>
-      <w:pPr>
-        <w:pStyle w:val="PargrafodaLista"/>
-        <w:numPr>
-          <w:ilvl w:val="2"/>
-          <w:numId w:val="1"/>
-        </w:numPr>
-      </w:pPr>
+      <w:proofErr w:type="spellEnd"/>
+    </w:p>
+    <w:p>
+      <w:pPr>
+        <w:pStyle w:val="PargrafodaLista"/>
+        <w:numPr>
+          <w:ilvl w:val="2"/>
+          <w:numId w:val="1"/>
+        </w:numPr>
+      </w:pPr>
+      <w:proofErr w:type="spellStart"/>
       <w:r>
         <w:t>Caminho</w:t>
       </w:r>
       <w:r>
         <w:t>Arquivo</w:t>
       </w:r>
+      <w:proofErr w:type="spellEnd"/>
     </w:p>
     <w:p>
       <w:pPr>
@@ -435,15 +464,7 @@
           <w:color w:val="24292E"/>
           <w:shd w:val="clear" w:color="auto" w:fill="FFFFFF"/>
         </w:rPr>
-        <w:t>deliberativas</w:t>
-      </w:r>
-      <w:r>
-        <w:rPr>
-          <w:rFonts w:ascii="Segoe UI" w:hAnsi="Segoe UI" w:cs="Segoe UI"/>
-          <w:color w:val="24292E"/>
-          <w:shd w:val="clear" w:color="auto" w:fill="FFFFFF"/>
-        </w:rPr>
-        <w:t>)</w:t>
+        <w:t>deliberativas)</w:t>
       </w:r>
     </w:p>
     <w:p>
@@ -466,9 +487,11 @@
           <w:numId w:val="1"/>
         </w:numPr>
       </w:pPr>
+      <w:proofErr w:type="spellStart"/>
       <w:r>
         <w:t>JustificativaResposta</w:t>
       </w:r>
+      <w:proofErr w:type="spellEnd"/>
     </w:p>
     <w:p/>
     <w:p>
@@ -484,9 +507,11 @@
           <w:numId w:val="2"/>
         </w:numPr>
       </w:pPr>
+      <w:proofErr w:type="spellStart"/>
       <w:r>
         <w:t>Usuario</w:t>
       </w:r>
+      <w:proofErr w:type="spellEnd"/>
     </w:p>
     <w:p>
       <w:pPr>
@@ -569,9 +594,11 @@
           <w:numId w:val="2"/>
         </w:numPr>
       </w:pPr>
+      <w:proofErr w:type="spellStart"/>
       <w:r>
         <w:t>Cpf</w:t>
       </w:r>
+      <w:proofErr w:type="spellEnd"/>
     </w:p>
     <w:p>
       <w:pPr>
@@ -593,9 +620,11 @@
           <w:numId w:val="2"/>
         </w:numPr>
       </w:pPr>
+      <w:proofErr w:type="spellStart"/>
       <w:r>
         <w:t>Email</w:t>
       </w:r>
+      <w:proofErr w:type="spellEnd"/>
     </w:p>
     <w:p>
       <w:pPr>
@@ -605,81 +634,95 @@
           <w:numId w:val="2"/>
         </w:numPr>
       </w:pPr>
+      <w:proofErr w:type="spellStart"/>
       <w:r>
         <w:t>Intimacao</w:t>
       </w:r>
-    </w:p>
-    <w:p>
-      <w:pPr>
-        <w:pStyle w:val="PargrafodaLista"/>
-        <w:numPr>
-          <w:ilvl w:val="1"/>
-          <w:numId w:val="2"/>
-        </w:numPr>
-      </w:pPr>
+      <w:proofErr w:type="spellEnd"/>
+    </w:p>
+    <w:p>
+      <w:pPr>
+        <w:pStyle w:val="PargrafodaLista"/>
+        <w:numPr>
+          <w:ilvl w:val="1"/>
+          <w:numId w:val="2"/>
+        </w:numPr>
+      </w:pPr>
+      <w:proofErr w:type="spellStart"/>
       <w:r>
         <w:t>IntimacaoId</w:t>
       </w:r>
-    </w:p>
-    <w:p>
-      <w:pPr>
-        <w:pStyle w:val="PargrafodaLista"/>
-        <w:numPr>
-          <w:ilvl w:val="1"/>
-          <w:numId w:val="2"/>
-        </w:numPr>
-      </w:pPr>
+      <w:proofErr w:type="spellEnd"/>
+    </w:p>
+    <w:p>
+      <w:pPr>
+        <w:pStyle w:val="PargrafodaLista"/>
+        <w:numPr>
+          <w:ilvl w:val="1"/>
+          <w:numId w:val="2"/>
+        </w:numPr>
+      </w:pPr>
+      <w:proofErr w:type="spellStart"/>
       <w:r>
         <w:t>IntimacaoData</w:t>
       </w:r>
-    </w:p>
-    <w:p>
-      <w:pPr>
-        <w:pStyle w:val="PargrafodaLista"/>
-        <w:numPr>
-          <w:ilvl w:val="1"/>
-          <w:numId w:val="2"/>
-        </w:numPr>
-      </w:pPr>
+      <w:proofErr w:type="spellEnd"/>
+    </w:p>
+    <w:p>
+      <w:pPr>
+        <w:pStyle w:val="PargrafodaLista"/>
+        <w:numPr>
+          <w:ilvl w:val="1"/>
+          <w:numId w:val="2"/>
+        </w:numPr>
+      </w:pPr>
+      <w:proofErr w:type="spellStart"/>
       <w:r>
         <w:t>IntimadoCpf</w:t>
       </w:r>
-    </w:p>
-    <w:p>
-      <w:pPr>
-        <w:pStyle w:val="PargrafodaLista"/>
-        <w:numPr>
-          <w:ilvl w:val="1"/>
-          <w:numId w:val="2"/>
-        </w:numPr>
-      </w:pPr>
+      <w:proofErr w:type="spellEnd"/>
+    </w:p>
+    <w:p>
+      <w:pPr>
+        <w:pStyle w:val="PargrafodaLista"/>
+        <w:numPr>
+          <w:ilvl w:val="1"/>
+          <w:numId w:val="2"/>
+        </w:numPr>
+      </w:pPr>
+      <w:proofErr w:type="spellStart"/>
       <w:r>
         <w:t>IntimadoNome</w:t>
       </w:r>
-    </w:p>
-    <w:p>
-      <w:pPr>
-        <w:pStyle w:val="PargrafodaLista"/>
-        <w:numPr>
-          <w:ilvl w:val="1"/>
-          <w:numId w:val="2"/>
-        </w:numPr>
-      </w:pPr>
+      <w:proofErr w:type="spellEnd"/>
+    </w:p>
+    <w:p>
+      <w:pPr>
+        <w:pStyle w:val="PargrafodaLista"/>
+        <w:numPr>
+          <w:ilvl w:val="1"/>
+          <w:numId w:val="2"/>
+        </w:numPr>
+      </w:pPr>
+      <w:proofErr w:type="spellStart"/>
       <w:r>
         <w:t>IntimadoEndereco</w:t>
       </w:r>
-    </w:p>
-    <w:p>
-      <w:pPr>
-        <w:pStyle w:val="PargrafodaLista"/>
-        <w:numPr>
-          <w:ilvl w:val="1"/>
-          <w:numId w:val="2"/>
-        </w:numPr>
-      </w:pPr>
+      <w:proofErr w:type="spellEnd"/>
+    </w:p>
+    <w:p>
+      <w:pPr>
+        <w:pStyle w:val="PargrafodaLista"/>
+        <w:numPr>
+          <w:ilvl w:val="1"/>
+          <w:numId w:val="2"/>
+        </w:numPr>
+      </w:pPr>
+      <w:proofErr w:type="spellStart"/>
       <w:r>
         <w:t>ExecucaoData</w:t>
       </w:r>
+      <w:proofErr w:type="spellEnd"/>
     </w:p>
     <w:p>
       <w:pPr>

</xml_diff>